<commit_message>
add mouse control.v , edit game document , edit top.v
</commit_message>
<xml_diff>
--- a/邏輯設計期末專題.docx
+++ b/邏輯設計期末專題.docx
@@ -10,14 +10,30 @@
         <w:rPr>
           <w:rFonts w:hint="eastAsia"/>
         </w:rPr>
-        <w:t>邏輯設計期末專題—</w:t>
-      </w:r>
-      <w:r>
-        <w:rPr>
-          <w:rFonts w:hint="eastAsia"/>
-        </w:rPr>
-        <w:t>炸彈、砲擊、雙響砲</w:t>
-      </w:r>
+        <w:t>邏輯設計期末專題</w:t>
+      </w:r>
+      <w:proofErr w:type="gramStart"/>
+      <w:r>
+        <w:rPr>
+          <w:rFonts w:hint="eastAsia"/>
+        </w:rPr>
+        <w:t>—</w:t>
+      </w:r>
+      <w:proofErr w:type="gramEnd"/>
+      <w:r>
+        <w:rPr>
+          <w:rFonts w:hint="eastAsia"/>
+        </w:rPr>
+        <w:t>炸彈、砲擊、雙響</w:t>
+      </w:r>
+      <w:proofErr w:type="gramStart"/>
+      <w:r>
+        <w:rPr>
+          <w:rFonts w:hint="eastAsia"/>
+        </w:rPr>
+        <w:t>砲</w:t>
+      </w:r>
+      <w:proofErr w:type="gramEnd"/>
       <w:r>
         <w:rPr>
           <w:rFonts w:hint="eastAsia"/>
@@ -80,7 +96,21 @@
         <w:rPr>
           <w:rFonts w:hint="eastAsia"/>
         </w:rPr>
-        <w:t>「炸彈、砲擊、雙響砲」是利用</w:t>
+        <w:t>「炸彈、砲擊、雙響</w:t>
+      </w:r>
+      <w:proofErr w:type="gramStart"/>
+      <w:r>
+        <w:rPr>
+          <w:rFonts w:hint="eastAsia"/>
+        </w:rPr>
+        <w:t>砲</w:t>
+      </w:r>
+      <w:proofErr w:type="gramEnd"/>
+      <w:r>
+        <w:rPr>
+          <w:rFonts w:hint="eastAsia"/>
+        </w:rPr>
+        <w:t>」是利用</w:t>
       </w:r>
       <w:r>
         <w:rPr>
@@ -92,7 +122,21 @@
         <w:rPr>
           <w:rFonts w:hint="eastAsia"/>
         </w:rPr>
-        <w:t>版所製作的雙人對抗的遊戲。其中一名玩家操控著隱形戰艦，需要收集至少三個關鍵情報。另一名玩家則扮演基地的指揮官，可以砲擊可疑的位置，抑或是放置障礙物。</w:t>
+        <w:t>版所製作的雙人對抗的遊戲。其中一名玩家操</w:t>
+      </w:r>
+      <w:proofErr w:type="gramStart"/>
+      <w:r>
+        <w:rPr>
+          <w:rFonts w:hint="eastAsia"/>
+        </w:rPr>
+        <w:t>控著</w:t>
+      </w:r>
+      <w:proofErr w:type="gramEnd"/>
+      <w:r>
+        <w:rPr>
+          <w:rFonts w:hint="eastAsia"/>
+        </w:rPr>
+        <w:t>隱形戰艦，需要收集至少三個關鍵情報。另一名玩家則扮演基地的指揮官，可以砲擊可疑的位置，抑或是放置障礙物。</w:t>
       </w:r>
     </w:p>
     <w:p>
@@ -181,7 +225,21 @@
         <w:rPr>
           <w:rFonts w:hint="eastAsia"/>
         </w:rPr>
-        <w:t>遊戲迴圈</w:t>
+        <w:t>遊戲</w:t>
+      </w:r>
+      <w:proofErr w:type="gramStart"/>
+      <w:r>
+        <w:rPr>
+          <w:rFonts w:hint="eastAsia"/>
+        </w:rPr>
+        <w:t>迴</w:t>
+      </w:r>
+      <w:proofErr w:type="gramEnd"/>
+      <w:r>
+        <w:rPr>
+          <w:rFonts w:hint="eastAsia"/>
+        </w:rPr>
+        <w:t>圈</w:t>
       </w:r>
     </w:p>
     <w:p>
@@ -299,7 +357,21 @@
         <w:rPr>
           <w:rFonts w:hint="eastAsia"/>
         </w:rPr>
-        <w:t>的格子，每個格子為</w:t>
+        <w:t>的格子，每</w:t>
+      </w:r>
+      <w:proofErr w:type="gramStart"/>
+      <w:r>
+        <w:rPr>
+          <w:rFonts w:hint="eastAsia"/>
+        </w:rPr>
+        <w:t>個</w:t>
+      </w:r>
+      <w:proofErr w:type="gramEnd"/>
+      <w:r>
+        <w:rPr>
+          <w:rFonts w:hint="eastAsia"/>
+        </w:rPr>
+        <w:t>格子為</w:t>
       </w:r>
       <w:r>
         <w:rPr>
@@ -1761,21 +1833,6 @@
         </w:rPr>
         <w:t>戰場驚嘆號：下一回合放置障礙物</w:t>
       </w:r>
-      <w:r>
-        <w:rPr>
-          <w:rFonts w:hint="eastAsia"/>
-        </w:rPr>
-        <w:t>o</w:t>
-      </w:r>
-      <w:r>
-        <w:t>r</w:t>
-      </w:r>
-      <w:r>
-        <w:rPr>
-          <w:rFonts w:hint="eastAsia"/>
-        </w:rPr>
-        <w:t>砲擊指地位置</w:t>
-      </w:r>
     </w:p>
     <w:p>
       <w:pPr>
@@ -1990,11 +2047,19 @@
       <w:pPr>
         <w:widowControl/>
       </w:pPr>
-      <w:r>
-        <w:rPr>
-          <w:rFonts w:hint="eastAsia"/>
-        </w:rPr>
-        <w:t>橘色格子：顯示</w:t>
+      <w:proofErr w:type="gramStart"/>
+      <w:r>
+        <w:rPr>
+          <w:rFonts w:hint="eastAsia"/>
+        </w:rPr>
+        <w:t>橘</w:t>
+      </w:r>
+      <w:proofErr w:type="gramEnd"/>
+      <w:r>
+        <w:rPr>
+          <w:rFonts w:hint="eastAsia"/>
+        </w:rPr>
+        <w:t>色格子：顯示</w:t>
       </w:r>
       <w:r>
         <w:rPr>
@@ -2014,9 +2079,11 @@
         </w:rPr>
         <w:t>顯示</w:t>
       </w:r>
+      <w:proofErr w:type="gramStart"/>
       <w:r>
         <w:t>”</w:t>
       </w:r>
+      <w:proofErr w:type="gramEnd"/>
       <w:r>
         <w:rPr>
           <w:rFonts w:hint="eastAsia"/>
@@ -2024,8 +2091,61 @@
         <w:t>P1</w:t>
       </w:r>
       <w:r>
-        <w:t>NOW”,”P2NOW”,”P1WIN”,”P2WIN”</w:t>
-      </w:r>
+        <w:t>NOW</w:t>
+      </w:r>
+      <w:proofErr w:type="gramStart"/>
+      <w:r>
+        <w:t>”</w:t>
+      </w:r>
+      <w:proofErr w:type="gramEnd"/>
+      <w:r>
+        <w:t>,</w:t>
+      </w:r>
+      <w:proofErr w:type="gramStart"/>
+      <w:r>
+        <w:t>”</w:t>
+      </w:r>
+      <w:proofErr w:type="gramEnd"/>
+      <w:r>
+        <w:t>P2NOW</w:t>
+      </w:r>
+      <w:proofErr w:type="gramStart"/>
+      <w:r>
+        <w:t>”</w:t>
+      </w:r>
+      <w:proofErr w:type="gramEnd"/>
+      <w:r>
+        <w:t>,</w:t>
+      </w:r>
+      <w:proofErr w:type="gramStart"/>
+      <w:r>
+        <w:t>”</w:t>
+      </w:r>
+      <w:proofErr w:type="gramEnd"/>
+      <w:r>
+        <w:t>P1WIN</w:t>
+      </w:r>
+      <w:proofErr w:type="gramStart"/>
+      <w:r>
+        <w:t>”</w:t>
+      </w:r>
+      <w:proofErr w:type="gramEnd"/>
+      <w:r>
+        <w:t>,</w:t>
+      </w:r>
+      <w:proofErr w:type="gramStart"/>
+      <w:r>
+        <w:t>”</w:t>
+      </w:r>
+      <w:proofErr w:type="gramEnd"/>
+      <w:r>
+        <w:t>P2WIN</w:t>
+      </w:r>
+      <w:proofErr w:type="gramStart"/>
+      <w:r>
+        <w:t>”</w:t>
+      </w:r>
+      <w:proofErr w:type="gramEnd"/>
       <w:r>
         <w:rPr>
           <w:rFonts w:hint="eastAsia"/>
@@ -2073,8 +2193,13 @@
         <w:t>.1</w:t>
       </w:r>
       <w:r>
-        <w:t>基本系統概覽</w:t>
-      </w:r>
+        <w:t>基本系統概</w:t>
+      </w:r>
+      <w:proofErr w:type="gramStart"/>
+      <w:r>
+        <w:t>覽</w:t>
+      </w:r>
+      <w:proofErr w:type="gramEnd"/>
     </w:p>
     <w:p>
       <w:pPr>
@@ -2237,7 +2362,21 @@
         <w:rPr>
           <w:rFonts w:hint="eastAsia"/>
         </w:rPr>
-        <w:t>版上顯示隱形戰艦所處的目標。隱形戰艦生成的位置距離所有目標物皆有一定的距離。</w:t>
+        <w:t>版上顯示隱形戰艦所處的目標。隱形戰艦生成的位置距離所有</w:t>
+      </w:r>
+      <w:proofErr w:type="gramStart"/>
+      <w:r>
+        <w:rPr>
+          <w:rFonts w:hint="eastAsia"/>
+        </w:rPr>
+        <w:t>目標物皆有</w:t>
+      </w:r>
+      <w:proofErr w:type="gramEnd"/>
+      <w:r>
+        <w:rPr>
+          <w:rFonts w:hint="eastAsia"/>
+        </w:rPr>
+        <w:t>一定的距離。</w:t>
       </w:r>
     </w:p>
     <w:p>
@@ -2318,7 +2457,21 @@
         <w:rPr>
           <w:rFonts w:hint="eastAsia"/>
         </w:rPr>
-        <w:t>，並且擁有三滴血</w:t>
+        <w:t>，並且擁有</w:t>
+      </w:r>
+      <w:proofErr w:type="gramStart"/>
+      <w:r>
+        <w:rPr>
+          <w:rFonts w:hint="eastAsia"/>
+        </w:rPr>
+        <w:t>三</w:t>
+      </w:r>
+      <w:proofErr w:type="gramEnd"/>
+      <w:r>
+        <w:rPr>
+          <w:rFonts w:hint="eastAsia"/>
+        </w:rPr>
+        <w:t>滴血</w:t>
       </w:r>
       <w:r>
         <w:rPr>
@@ -2330,7 +2483,21 @@
         <w:rPr>
           <w:rFonts w:hint="eastAsia"/>
         </w:rPr>
-        <w:t>被擊中一次扣一滴血</w:t>
+        <w:t>被擊中一次扣</w:t>
+      </w:r>
+      <w:proofErr w:type="gramStart"/>
+      <w:r>
+        <w:rPr>
+          <w:rFonts w:hint="eastAsia"/>
+        </w:rPr>
+        <w:t>一</w:t>
+      </w:r>
+      <w:proofErr w:type="gramEnd"/>
+      <w:r>
+        <w:rPr>
+          <w:rFonts w:hint="eastAsia"/>
+        </w:rPr>
+        <w:t>滴血</w:t>
       </w:r>
       <w:r>
         <w:rPr>
@@ -2558,19 +2725,21 @@
         <w:rPr>
           <w:rFonts w:hint="eastAsia"/>
         </w:rPr>
-        <w:t>基地指揮官可以在自己的回合用左鍵選擇兩個位置，兩個位置選擇好後便</w:t>
-      </w:r>
-      <w:r>
-        <w:rPr>
-          <w:rFonts w:hint="eastAsia"/>
-        </w:rPr>
-        <w:t>會自動</w:t>
-      </w:r>
-      <w:r>
-        <w:rPr>
-          <w:rFonts w:hint="eastAsia"/>
-        </w:rPr>
-        <w:t>進行砲擊，可以透過重複點選選擇的位置進行取消。無法砲擊關鍵情報、砲擊障礙物會摧毀障礙物、砲擊到隱形戰艦則會使隱形戰艦扣一滴血</w:t>
+        <w:t>基地指揮官可以在自己的回合用左鍵選擇位置進行砲擊。無法砲擊關鍵情報、砲擊障礙物會摧毀障礙物、砲擊到隱形戰艦則會使隱形戰艦扣</w:t>
+      </w:r>
+      <w:proofErr w:type="gramStart"/>
+      <w:r>
+        <w:rPr>
+          <w:rFonts w:hint="eastAsia"/>
+        </w:rPr>
+        <w:t>一</w:t>
+      </w:r>
+      <w:proofErr w:type="gramEnd"/>
+      <w:r>
+        <w:rPr>
+          <w:rFonts w:hint="eastAsia"/>
+        </w:rPr>
+        <w:t>滴血</w:t>
       </w:r>
       <w:r>
         <w:rPr>
@@ -2594,7 +2763,35 @@
         <w:rPr>
           <w:rFonts w:hint="eastAsia"/>
         </w:rPr>
-        <w:t>基地指揮官也可以放置障礙物。用右鍵選擇任一位置，該位置便會顯示驚嘆號，並且在下一回合初放置障礙物。</w:t>
+        <w:t>基地指揮官也可以放置障礙物。用右鍵選擇任</w:t>
+      </w:r>
+      <w:proofErr w:type="gramStart"/>
+      <w:r>
+        <w:rPr>
+          <w:rFonts w:hint="eastAsia"/>
+        </w:rPr>
+        <w:t>一</w:t>
+      </w:r>
+      <w:proofErr w:type="gramEnd"/>
+      <w:r>
+        <w:rPr>
+          <w:rFonts w:hint="eastAsia"/>
+        </w:rPr>
+        <w:t>位置，該位置便會顯示驚嘆號，並且在下</w:t>
+      </w:r>
+      <w:proofErr w:type="gramStart"/>
+      <w:r>
+        <w:rPr>
+          <w:rFonts w:hint="eastAsia"/>
+        </w:rPr>
+        <w:t>一</w:t>
+      </w:r>
+      <w:proofErr w:type="gramEnd"/>
+      <w:r>
+        <w:rPr>
+          <w:rFonts w:hint="eastAsia"/>
+        </w:rPr>
+        <w:t>回合初放置障礙物。</w:t>
       </w:r>
       <w:r>
         <w:rPr>
@@ -2614,11 +2811,19 @@
         </w:rPr>
         <w:t>若是放置到炸彈上的話，則會立即觸發炸彈，且放置障礙物無效。</w:t>
       </w:r>
-      <w:r>
-        <w:rPr>
-          <w:rFonts w:hint="eastAsia"/>
-        </w:rPr>
-        <w:t>挼是放置在隱形戰艦上，則</w:t>
+      <w:proofErr w:type="gramStart"/>
+      <w:r>
+        <w:rPr>
+          <w:rFonts w:hint="eastAsia"/>
+        </w:rPr>
+        <w:t>挼</w:t>
+      </w:r>
+      <w:proofErr w:type="gramEnd"/>
+      <w:r>
+        <w:rPr>
+          <w:rFonts w:hint="eastAsia"/>
+        </w:rPr>
+        <w:t>是放置在隱形戰艦上，則</w:t>
       </w:r>
       <w:r>
         <w:rPr>
@@ -2906,12 +3111,14 @@
         </w:rPr>
         <w:t>(</w:t>
       </w:r>
+      <w:proofErr w:type="gramStart"/>
       <w:r>
         <w:rPr>
           <w:rFonts w:hint="eastAsia"/>
         </w:rPr>
         <w:t>加分題</w:t>
       </w:r>
+      <w:proofErr w:type="gramEnd"/>
       <w:r>
         <w:rPr>
           <w:rFonts w:hint="eastAsia"/>

</xml_diff>